<commit_message>
doc(workpackages): added old work packages
</commit_message>
<xml_diff>
--- a/docs/Workpackages.docx
+++ b/docs/Workpackages.docx
@@ -1,7 +1,19 @@
 
 <file path=word/document.xml><?xml version="1.0" encoding="utf-8"?>
-<w:document xmlns:wpc="http://schemas.microsoft.com/office/word/2010/wordprocessingCanvas" xmlns:cx="http://schemas.microsoft.com/office/drawing/2014/chartex" xmlns:cx1="http://schemas.microsoft.com/office/drawing/2015/9/8/chartex" xmlns:cx2="http://schemas.microsoft.com/office/drawing/2015/10/21/chartex" xmlns:cx3="http://schemas.microsoft.com/office/drawing/2016/5/9/chartex" xmlns:cx4="http://schemas.microsoft.com/office/drawing/2016/5/10/chartex" xmlns:cx5="http://schemas.microsoft.com/office/drawing/2016/5/11/chartex" xmlns:cx6="http://schemas.microsoft.com/office/drawing/2016/5/12/chartex" xmlns:cx7="http://schemas.microsoft.com/office/drawing/2016/5/13/chartex" xmlns:cx8="http://schemas.microsoft.com/office/drawing/2016/5/14/chartex" xmlns:mc="http://schemas.openxmlformats.org/markup-compatibility/2006" xmlns:o="urn:schemas-microsoft-com:office:office" xmlns:r="http://schemas.openxmlformats.org/officeDocument/2006/relationships" xmlns:m="http://schemas.openxmlformats.org/officeDocument/2006/math" xmlns:v="urn:schemas-microsoft-com:vml" xmlns:wp14="http://schemas.microsoft.com/office/word/2010/wordprocessingDrawing" xmlns:wp="http://schemas.openxmlformats.org/drawingml/2006/wordprocessingDrawing" xmlns:w10="urn:schemas-microsoft-com:office:word" xmlns:w="http://schemas.openxmlformats.org/wordprocessingml/2006/main" xmlns:w14="http://schemas.microsoft.com/office/word/2010/wordml" xmlns:w15="http://schemas.microsoft.com/office/word/2012/wordml" xmlns:w16se="http://schemas.microsoft.com/office/word/2015/wordml/symex" xmlns:wpg="http://schemas.microsoft.com/office/word/2010/wordprocessingGroup" xmlns:wpi="http://schemas.microsoft.com/office/word/2010/wordprocessingInk" xmlns:wne="http://schemas.microsoft.com/office/word/2006/wordml" xmlns:wps="http://schemas.microsoft.com/office/word/2010/wordprocessingShape" mc:Ignorable="w14 w15 w16se wp14">
+<w:document xmlns:wpc="http://schemas.microsoft.com/office/word/2010/wordprocessingCanvas" xmlns:cx="http://schemas.microsoft.com/office/drawing/2014/chartex" xmlns:cx1="http://schemas.microsoft.com/office/drawing/2015/9/8/chartex" xmlns:cx2="http://schemas.microsoft.com/office/drawing/2015/10/21/chartex" xmlns:cx3="http://schemas.microsoft.com/office/drawing/2016/5/9/chartex" xmlns:cx4="http://schemas.microsoft.com/office/drawing/2016/5/10/chartex" xmlns:cx5="http://schemas.microsoft.com/office/drawing/2016/5/11/chartex" xmlns:mc="http://schemas.openxmlformats.org/markup-compatibility/2006" xmlns:o="urn:schemas-microsoft-com:office:office" xmlns:r="http://schemas.openxmlformats.org/officeDocument/2006/relationships" xmlns:m="http://schemas.openxmlformats.org/officeDocument/2006/math" xmlns:v="urn:schemas-microsoft-com:vml" xmlns:wp14="http://schemas.microsoft.com/office/word/2010/wordprocessingDrawing" xmlns:wp="http://schemas.openxmlformats.org/drawingml/2006/wordprocessingDrawing" xmlns:w10="urn:schemas-microsoft-com:office:word" xmlns:w="http://schemas.openxmlformats.org/wordprocessingml/2006/main" xmlns:w14="http://schemas.microsoft.com/office/word/2010/wordml" xmlns:w15="http://schemas.microsoft.com/office/word/2012/wordml" xmlns:w16se="http://schemas.microsoft.com/office/word/2015/wordml/symex" xmlns:wpg="http://schemas.microsoft.com/office/word/2010/wordprocessingGroup" xmlns:wpi="http://schemas.microsoft.com/office/word/2010/wordprocessingInk" xmlns:wne="http://schemas.microsoft.com/office/word/2006/wordml" xmlns:wps="http://schemas.microsoft.com/office/word/2010/wordprocessingShape" mc:Ignorable="w14 w15 w16se wp14">
   <w:body>
+    <w:p>
+      <w:r>
+        <w:t xml:space="preserve">In order to answer all the core questions that this project knows, work packages have to be identified. This has to be done in order to be able to keep track of the progress that is being made towards the completion of this project. </w:t>
+      </w:r>
+    </w:p>
+    <w:p>
+      <w:pPr>
+        <w:rPr>
+          <w:b/>
+        </w:rPr>
+      </w:pPr>
+    </w:p>
     <w:p>
       <w:pPr>
         <w:rPr>
@@ -12,6 +24,263 @@
         <w:rPr>
           <w:b/>
         </w:rPr>
+        <w:t>Core questions</w:t>
+      </w:r>
+    </w:p>
+    <w:p>
+      <w:pPr>
+        <w:pStyle w:val="Lijstalinea"/>
+        <w:numPr>
+          <w:ilvl w:val="0"/>
+          <w:numId w:val="2"/>
+        </w:numPr>
+      </w:pPr>
+      <w:r>
+        <w:t>How can the garbage collection system in Venlo be improved?</w:t>
+      </w:r>
+    </w:p>
+    <w:p>
+      <w:pPr>
+        <w:pStyle w:val="Lijstalinea"/>
+        <w:numPr>
+          <w:ilvl w:val="1"/>
+          <w:numId w:val="2"/>
+        </w:numPr>
+      </w:pPr>
+      <w:r>
+        <w:t>What is the current situation?</w:t>
+      </w:r>
+    </w:p>
+    <w:p>
+      <w:pPr>
+        <w:pStyle w:val="Lijstalinea"/>
+        <w:numPr>
+          <w:ilvl w:val="1"/>
+          <w:numId w:val="2"/>
+        </w:numPr>
+      </w:pPr>
+      <w:r>
+        <w:t>What are the main problems of the current situation?</w:t>
+      </w:r>
+    </w:p>
+    <w:p>
+      <w:pPr>
+        <w:pStyle w:val="Lijstalinea"/>
+        <w:numPr>
+          <w:ilvl w:val="0"/>
+          <w:numId w:val="2"/>
+        </w:numPr>
+      </w:pPr>
+      <w:r>
+        <w:t>How to measure the fill-level of a container?</w:t>
+      </w:r>
+    </w:p>
+    <w:p>
+      <w:pPr>
+        <w:pStyle w:val="Lijstalinea"/>
+        <w:numPr>
+          <w:ilvl w:val="1"/>
+          <w:numId w:val="2"/>
+        </w:numPr>
+      </w:pPr>
+      <w:r>
+        <w:t>Is extra power necessary to measure?</w:t>
+      </w:r>
+    </w:p>
+    <w:p>
+      <w:pPr>
+        <w:pStyle w:val="Lijstalinea"/>
+        <w:numPr>
+          <w:ilvl w:val="1"/>
+          <w:numId w:val="2"/>
+        </w:numPr>
+      </w:pPr>
+      <w:r>
+        <w:t>How do existing solutions measure the fill-level of a container?</w:t>
+      </w:r>
+    </w:p>
+    <w:p>
+      <w:pPr>
+        <w:pStyle w:val="Lijstalinea"/>
+        <w:numPr>
+          <w:ilvl w:val="1"/>
+          <w:numId w:val="2"/>
+        </w:numPr>
+      </w:pPr>
+      <w:r>
+        <w:t>What other techniques could be used?</w:t>
+      </w:r>
+    </w:p>
+    <w:p>
+      <w:pPr>
+        <w:pStyle w:val="Lijstalinea"/>
+        <w:numPr>
+          <w:ilvl w:val="0"/>
+          <w:numId w:val="2"/>
+        </w:numPr>
+      </w:pPr>
+      <w:r>
+        <w:t>How to collect data from the containers?</w:t>
+      </w:r>
+    </w:p>
+    <w:p>
+      <w:pPr>
+        <w:pStyle w:val="Lijstalinea"/>
+        <w:numPr>
+          <w:ilvl w:val="1"/>
+          <w:numId w:val="2"/>
+        </w:numPr>
+      </w:pPr>
+      <w:r>
+        <w:t>Is extra power needed to collect and send data?</w:t>
+      </w:r>
+    </w:p>
+    <w:p>
+      <w:pPr>
+        <w:pStyle w:val="Lijstalinea"/>
+        <w:numPr>
+          <w:ilvl w:val="1"/>
+          <w:numId w:val="2"/>
+        </w:numPr>
+      </w:pPr>
+      <w:r>
+        <w:t>What kind of data is needed?</w:t>
+      </w:r>
+    </w:p>
+    <w:p>
+      <w:pPr>
+        <w:pStyle w:val="Lijstalinea"/>
+        <w:numPr>
+          <w:ilvl w:val="1"/>
+          <w:numId w:val="2"/>
+        </w:numPr>
+      </w:pPr>
+      <w:r>
+        <w:t>How do existing solutions collect data from the containers?</w:t>
+      </w:r>
+    </w:p>
+    <w:p>
+      <w:pPr>
+        <w:pStyle w:val="Lijstalinea"/>
+        <w:numPr>
+          <w:ilvl w:val="1"/>
+          <w:numId w:val="2"/>
+        </w:numPr>
+      </w:pPr>
+      <w:r>
+        <w:t>What other techniques could be used?</w:t>
+      </w:r>
+    </w:p>
+    <w:p>
+      <w:pPr>
+        <w:pStyle w:val="Lijstalinea"/>
+        <w:numPr>
+          <w:ilvl w:val="0"/>
+          <w:numId w:val="2"/>
+        </w:numPr>
+      </w:pPr>
+      <w:r>
+        <w:t>How to analyze the collected data?</w:t>
+      </w:r>
+    </w:p>
+    <w:p>
+      <w:pPr>
+        <w:pStyle w:val="Lijstalinea"/>
+        <w:numPr>
+          <w:ilvl w:val="1"/>
+          <w:numId w:val="2"/>
+        </w:numPr>
+      </w:pPr>
+      <w:r>
+        <w:t>How do existing solutions analyze the data?</w:t>
+      </w:r>
+    </w:p>
+    <w:p>
+      <w:pPr>
+        <w:pStyle w:val="Lijstalinea"/>
+        <w:numPr>
+          <w:ilvl w:val="1"/>
+          <w:numId w:val="2"/>
+        </w:numPr>
+      </w:pPr>
+      <w:r>
+        <w:t>What other techniques could be used?</w:t>
+      </w:r>
+    </w:p>
+    <w:p>
+      <w:pPr>
+        <w:pStyle w:val="Lijstalinea"/>
+        <w:numPr>
+          <w:ilvl w:val="0"/>
+          <w:numId w:val="2"/>
+        </w:numPr>
+      </w:pPr>
+      <w:r>
+        <w:t>How to incorporate collected data into the garbage collection schedule?</w:t>
+      </w:r>
+    </w:p>
+    <w:p>
+      <w:pPr>
+        <w:pStyle w:val="Lijstalinea"/>
+        <w:numPr>
+          <w:ilvl w:val="1"/>
+          <w:numId w:val="2"/>
+        </w:numPr>
+      </w:pPr>
+      <w:r>
+        <w:t>What does the current garbage collection scheduling process look like?</w:t>
+      </w:r>
+    </w:p>
+    <w:p>
+      <w:pPr>
+        <w:pStyle w:val="Lijstalinea"/>
+        <w:numPr>
+          <w:ilvl w:val="1"/>
+          <w:numId w:val="2"/>
+        </w:numPr>
+      </w:pPr>
+      <w:r>
+        <w:t>How could the collected data be used to improve the scheduling process?</w:t>
+      </w:r>
+    </w:p>
+    <w:p/>
+    <w:p>
+      <w:pPr>
+        <w:rPr>
+          <w:b/>
+        </w:rPr>
+      </w:pPr>
+      <w:r>
+        <w:rPr>
+          <w:b/>
+        </w:rPr>
+        <w:br/>
+      </w:r>
+    </w:p>
+    <w:p>
+      <w:pPr>
+        <w:rPr>
+          <w:b/>
+        </w:rPr>
+      </w:pPr>
+      <w:r>
+        <w:rPr>
+          <w:b/>
+        </w:rPr>
+        <w:br w:type="page"/>
+      </w:r>
+    </w:p>
+    <w:p>
+      <w:pPr>
+        <w:rPr>
+          <w:b/>
+        </w:rPr>
+      </w:pPr>
+      <w:r>
+        <w:rPr>
+          <w:b/>
+        </w:rPr>
+        <w:lastRenderedPageBreak/>
         <w:t>Deliverables</w:t>
       </w:r>
     </w:p>
@@ -122,8 +391,6 @@
       <w:r>
         <w:t>front end a</w:t>
       </w:r>
-      <w:bookmarkStart w:id="0" w:name="_GoBack"/>
-      <w:bookmarkEnd w:id="0"/>
       <w:r>
         <w:t>pplication</w:t>
       </w:r>
@@ -145,6 +412,20 @@
       <w:r>
         <w:t>test application</w:t>
       </w:r>
+    </w:p>
+    <w:p>
+      <w:pPr>
+        <w:rPr>
+          <w:b/>
+        </w:rPr>
+      </w:pPr>
+    </w:p>
+    <w:p>
+      <w:pPr>
+        <w:rPr>
+          <w:b/>
+        </w:rPr>
+      </w:pPr>
     </w:p>
     <w:p>
       <w:pPr>
@@ -183,6 +464,50 @@
           </w:tcPr>
           <w:p>
             <w:r>
+              <w:t>ID</w:t>
+            </w:r>
+          </w:p>
+        </w:tc>
+        <w:tc>
+          <w:tcPr>
+            <w:tcW w:w="6385" w:type="dxa"/>
+          </w:tcPr>
+          <w:p>
+            <w:r>
+              <w:t>1</w:t>
+            </w:r>
+          </w:p>
+        </w:tc>
+      </w:tr>
+      <w:tr>
+        <w:tc>
+          <w:tcPr>
+            <w:tcW w:w="2965" w:type="dxa"/>
+          </w:tcPr>
+          <w:p>
+            <w:r>
+              <w:t>Related sub questions</w:t>
+            </w:r>
+          </w:p>
+        </w:tc>
+        <w:tc>
+          <w:tcPr>
+            <w:tcW w:w="6385" w:type="dxa"/>
+          </w:tcPr>
+          <w:p>
+            <w:r>
+              <w:t>2.3, 3.4</w:t>
+            </w:r>
+          </w:p>
+        </w:tc>
+      </w:tr>
+      <w:tr>
+        <w:tc>
+          <w:tcPr>
+            <w:tcW w:w="2965" w:type="dxa"/>
+          </w:tcPr>
+          <w:p>
+            <w:r>
               <w:t>Measured deliverable</w:t>
             </w:r>
           </w:p>
@@ -192,13 +517,8 @@
             <w:tcW w:w="6385" w:type="dxa"/>
           </w:tcPr>
           <w:p>
-            <w:pPr>
-              <w:rPr>
-                <w:b/>
-              </w:rPr>
-            </w:pPr>
-            <w:r>
-              <w:t>Current situation analysis</w:t>
+            <w:r>
+              <w:t>Sensor research paper</w:t>
             </w:r>
           </w:p>
         </w:tc>
@@ -218,7 +538,11 @@
           <w:tcPr>
             <w:tcW w:w="6385" w:type="dxa"/>
           </w:tcPr>
-          <w:p/>
+          <w:p>
+            <w:r>
+              <w:t>1 week</w:t>
+            </w:r>
+          </w:p>
         </w:tc>
       </w:tr>
       <w:tr>
@@ -238,7 +562,7 @@
           </w:tcPr>
           <w:p>
             <w:r>
-              <w:t>Analyze the current garbage collection process</w:t>
+              <w:t>Document the entire sensor research process. From planning to results and conclusion</w:t>
             </w:r>
           </w:p>
         </w:tc>
@@ -260,7 +584,7 @@
           </w:tcPr>
           <w:p>
             <w:r>
-              <w:t>Documentation of the interview with the local government</w:t>
+              <w:t>Budget request, test application</w:t>
             </w:r>
           </w:p>
         </w:tc>
@@ -282,7 +606,7 @@
           </w:tcPr>
           <w:p>
             <w:r>
-              <w:t>Documented processes of the garbage collection process in Venlo</w:t>
+              <w:t>A research report that describes the best sensor technology for this project</w:t>
             </w:r>
           </w:p>
         </w:tc>
@@ -306,6 +630,53 @@
           </w:tcPr>
           <w:p>
             <w:r>
+              <w:t>ID</w:t>
+            </w:r>
+          </w:p>
+        </w:tc>
+        <w:tc>
+          <w:tcPr>
+            <w:tcW w:w="6385" w:type="dxa"/>
+          </w:tcPr>
+          <w:p>
+            <w:r>
+              <w:t>2</w:t>
+            </w:r>
+          </w:p>
+        </w:tc>
+      </w:tr>
+      <w:tr>
+        <w:tc>
+          <w:tcPr>
+            <w:tcW w:w="2965" w:type="dxa"/>
+          </w:tcPr>
+          <w:p>
+            <w:r>
+              <w:t>Related sub questions</w:t>
+            </w:r>
+          </w:p>
+        </w:tc>
+        <w:tc>
+          <w:tcPr>
+            <w:tcW w:w="6385" w:type="dxa"/>
+          </w:tcPr>
+          <w:p>
+            <w:r>
+              <w:t>3.2</w:t>
+            </w:r>
+            <w:r>
+              <w:t>, 4.2</w:t>
+            </w:r>
+          </w:p>
+        </w:tc>
+      </w:tr>
+      <w:tr>
+        <w:tc>
+          <w:tcPr>
+            <w:tcW w:w="2965" w:type="dxa"/>
+          </w:tcPr>
+          <w:p>
+            <w:r>
               <w:t>Measured deliverable</w:t>
             </w:r>
           </w:p>
@@ -316,7 +687,7 @@
           </w:tcPr>
           <w:p>
             <w:r>
-              <w:t>Sensor research paper</w:t>
+              <w:t>Theory research paper</w:t>
             </w:r>
           </w:p>
         </w:tc>
@@ -360,7 +731,7 @@
           </w:tcPr>
           <w:p>
             <w:r>
-              <w:t>Document the entire sensor research process. From planning to results and conclusion</w:t>
+              <w:t>Perform and document all the theory research that is required for continuing on with the project</w:t>
             </w:r>
           </w:p>
         </w:tc>
@@ -382,7 +753,7 @@
           </w:tcPr>
           <w:p>
             <w:r>
-              <w:t>Budget request, test application</w:t>
+              <w:t>Documentation of the interview with the local government</w:t>
             </w:r>
           </w:p>
         </w:tc>
@@ -404,7 +775,7 @@
           </w:tcPr>
           <w:p>
             <w:r>
-              <w:t>A research report that describes the best sensor technology for this project</w:t>
+              <w:t xml:space="preserve">A research report that </w:t>
             </w:r>
           </w:p>
         </w:tc>
@@ -428,6 +799,46 @@
           </w:tcPr>
           <w:p>
             <w:r>
+              <w:t>ID</w:t>
+            </w:r>
+          </w:p>
+        </w:tc>
+        <w:tc>
+          <w:tcPr>
+            <w:tcW w:w="6385" w:type="dxa"/>
+          </w:tcPr>
+          <w:p>
+            <w:r>
+              <w:t>3</w:t>
+            </w:r>
+          </w:p>
+        </w:tc>
+      </w:tr>
+      <w:tr>
+        <w:tc>
+          <w:tcPr>
+            <w:tcW w:w="2965" w:type="dxa"/>
+          </w:tcPr>
+          <w:p>
+            <w:r>
+              <w:t>Related sub questions</w:t>
+            </w:r>
+          </w:p>
+        </w:tc>
+        <w:tc>
+          <w:tcPr>
+            <w:tcW w:w="6385" w:type="dxa"/>
+          </w:tcPr>
+          <w:p/>
+        </w:tc>
+      </w:tr>
+      <w:tr>
+        <w:tc>
+          <w:tcPr>
+            <w:tcW w:w="2965" w:type="dxa"/>
+          </w:tcPr>
+          <w:p>
+            <w:r>
               <w:t>Measured deliverable</w:t>
             </w:r>
           </w:p>
@@ -438,7 +849,7 @@
           </w:tcPr>
           <w:p>
             <w:r>
-              <w:t>Theory research paper</w:t>
+              <w:t>Budget request</w:t>
             </w:r>
           </w:p>
         </w:tc>
@@ -482,7 +893,7 @@
           </w:tcPr>
           <w:p>
             <w:r>
-              <w:t>Perform and document all the theory research that is required for continuing on with the project</w:t>
+              <w:t>Make a budget request for the necessary equipment to perform the practical research</w:t>
             </w:r>
           </w:p>
         </w:tc>
@@ -502,11 +913,7 @@
           <w:tcPr>
             <w:tcW w:w="6385" w:type="dxa"/>
           </w:tcPr>
-          <w:p>
-            <w:r>
-              <w:t>Documentation of the interview with the local government</w:t>
-            </w:r>
-          </w:p>
+          <w:p/>
         </w:tc>
       </w:tr>
       <w:tr>
@@ -526,7 +933,7 @@
           </w:tcPr>
           <w:p>
             <w:r>
-              <w:t xml:space="preserve">A research report that </w:t>
+              <w:t>A budget request has been filed towards the school</w:t>
             </w:r>
           </w:p>
         </w:tc>
@@ -550,6 +957,51 @@
           </w:tcPr>
           <w:p>
             <w:r>
+              <w:lastRenderedPageBreak/>
+              <w:t>ID</w:t>
+            </w:r>
+          </w:p>
+        </w:tc>
+        <w:tc>
+          <w:tcPr>
+            <w:tcW w:w="6385" w:type="dxa"/>
+          </w:tcPr>
+          <w:p>
+            <w:r>
+              <w:t>4</w:t>
+            </w:r>
+          </w:p>
+        </w:tc>
+      </w:tr>
+      <w:tr>
+        <w:tc>
+          <w:tcPr>
+            <w:tcW w:w="2965" w:type="dxa"/>
+          </w:tcPr>
+          <w:p>
+            <w:r>
+              <w:t>Related sub questions</w:t>
+            </w:r>
+          </w:p>
+        </w:tc>
+        <w:tc>
+          <w:tcPr>
+            <w:tcW w:w="6385" w:type="dxa"/>
+          </w:tcPr>
+          <w:p>
+            <w:r>
+              <w:t>5.2</w:t>
+            </w:r>
+          </w:p>
+        </w:tc>
+      </w:tr>
+      <w:tr>
+        <w:tc>
+          <w:tcPr>
+            <w:tcW w:w="2965" w:type="dxa"/>
+          </w:tcPr>
+          <w:p>
+            <w:r>
               <w:t>Measured deliverable</w:t>
             </w:r>
           </w:p>
@@ -560,7 +1012,7 @@
           </w:tcPr>
           <w:p>
             <w:r>
-              <w:t>Budget request</w:t>
+              <w:t>Criticality analysis</w:t>
             </w:r>
           </w:p>
         </w:tc>
@@ -604,7 +1056,7 @@
           </w:tcPr>
           <w:p>
             <w:r>
-              <w:t>Make a budget request for the necessary equipment to perform the practical research</w:t>
+              <w:t>Using the mapped processes to find possible enhancements in the garbage collection process</w:t>
             </w:r>
           </w:p>
         </w:tc>
@@ -624,7 +1076,11 @@
           <w:tcPr>
             <w:tcW w:w="6385" w:type="dxa"/>
           </w:tcPr>
-          <w:p/>
+          <w:p>
+            <w:r>
+              <w:t>As-is process map</w:t>
+            </w:r>
+          </w:p>
         </w:tc>
       </w:tr>
       <w:tr>
@@ -644,172 +1100,13 @@
           </w:tcPr>
           <w:p>
             <w:r>
-              <w:t>A budget request has been filed towards the school</w:t>
-            </w:r>
-          </w:p>
-        </w:tc>
-      </w:tr>
-    </w:tbl>
-    <w:p/>
-    <w:p>
-      <w:r>
-        <w:br w:type="page"/>
-      </w:r>
-    </w:p>
-    <w:tbl>
-      <w:tblPr>
-        <w:tblStyle w:val="TableGrid"/>
-        <w:tblW w:w="0" w:type="auto"/>
-        <w:tblLook w:val="04A0" w:firstRow="1" w:lastRow="0" w:firstColumn="1" w:lastColumn="0" w:noHBand="0" w:noVBand="1"/>
-      </w:tblPr>
-      <w:tblGrid>
-        <w:gridCol w:w="2965"/>
-        <w:gridCol w:w="6385"/>
-      </w:tblGrid>
-      <w:tr>
-        <w:tc>
-          <w:tcPr>
-            <w:tcW w:w="2965" w:type="dxa"/>
-          </w:tcPr>
-          <w:p>
-            <w:r>
-              <w:lastRenderedPageBreak/>
-              <w:t>Measured deliverable</w:t>
-            </w:r>
-          </w:p>
-        </w:tc>
-        <w:tc>
-          <w:tcPr>
-            <w:tcW w:w="6385" w:type="dxa"/>
-          </w:tcPr>
-          <w:p>
-            <w:r>
-              <w:t xml:space="preserve">Prototype </w:t>
-            </w:r>
-            <w:r>
-              <w:t>application</w:t>
-            </w:r>
-          </w:p>
-        </w:tc>
-      </w:tr>
-      <w:tr>
-        <w:tc>
-          <w:tcPr>
-            <w:tcW w:w="2965" w:type="dxa"/>
-          </w:tcPr>
-          <w:p>
-            <w:r>
-              <w:t>Availability for the assignment</w:t>
-            </w:r>
-          </w:p>
-        </w:tc>
-        <w:tc>
-          <w:tcPr>
-            <w:tcW w:w="6385" w:type="dxa"/>
-          </w:tcPr>
-          <w:p>
-            <w:r>
-              <w:t>2</w:t>
-            </w:r>
-            <w:r>
-              <w:t xml:space="preserve"> weeks</w:t>
-            </w:r>
-          </w:p>
-        </w:tc>
-      </w:tr>
-      <w:tr>
-        <w:tc>
-          <w:tcPr>
-            <w:tcW w:w="2965" w:type="dxa"/>
-          </w:tcPr>
-          <w:p>
-            <w:r>
-              <w:t>Approach statement</w:t>
-            </w:r>
-          </w:p>
-        </w:tc>
-        <w:tc>
-          <w:tcPr>
-            <w:tcW w:w="6385" w:type="dxa"/>
-          </w:tcPr>
-          <w:p>
-            <w:r>
-              <w:t>Use all the findings of the research to produce a working prototype</w:t>
-            </w:r>
-            <w:r>
-              <w:t xml:space="preserve"> application</w:t>
-            </w:r>
-          </w:p>
-        </w:tc>
-      </w:tr>
-      <w:tr>
-        <w:tc>
-          <w:tcPr>
-            <w:tcW w:w="2965" w:type="dxa"/>
-          </w:tcPr>
-          <w:p>
-            <w:r>
-              <w:t>Input deliverables</w:t>
-            </w:r>
-          </w:p>
-        </w:tc>
-        <w:tc>
-          <w:tcPr>
-            <w:tcW w:w="6385" w:type="dxa"/>
-          </w:tcPr>
-          <w:p>
-            <w:r>
-              <w:t>Theory research, practical research</w:t>
-            </w:r>
-          </w:p>
-        </w:tc>
-      </w:tr>
-      <w:tr>
-        <w:tc>
-          <w:tcPr>
-            <w:tcW w:w="2965" w:type="dxa"/>
-          </w:tcPr>
-          <w:p>
-            <w:r>
-              <w:t>Output deliverables</w:t>
-            </w:r>
-          </w:p>
-        </w:tc>
-        <w:tc>
-          <w:tcPr>
-            <w:tcW w:w="6385" w:type="dxa"/>
-          </w:tcPr>
-          <w:p>
-            <w:r>
-              <w:t xml:space="preserve">Prototype </w:t>
-            </w:r>
-            <w:r>
-              <w:t>application</w:t>
-            </w:r>
-          </w:p>
-          <w:p>
-            <w:pPr>
-              <w:pStyle w:val="ListParagraph"/>
-              <w:numPr>
-                <w:ilvl w:val="0"/>
-                <w:numId w:val="1"/>
-              </w:numPr>
-            </w:pPr>
-            <w:r>
-              <w:t>measure fill level of a container</w:t>
-            </w:r>
-          </w:p>
-          <w:p>
-            <w:pPr>
-              <w:pStyle w:val="ListParagraph"/>
-              <w:numPr>
-                <w:ilvl w:val="0"/>
-                <w:numId w:val="1"/>
-              </w:numPr>
-            </w:pPr>
-            <w:r>
-              <w:t>communicate with the LORA network</w:t>
-            </w:r>
+              <w:t xml:space="preserve">To-be process </w:t>
+            </w:r>
+            <w:bookmarkStart w:id="0" w:name="_GoBack"/>
+            <w:r>
+              <w:t>map</w:t>
+            </w:r>
+            <w:bookmarkEnd w:id="0"/>
           </w:p>
         </w:tc>
       </w:tr>
@@ -832,6 +1129,46 @@
           </w:tcPr>
           <w:p>
             <w:r>
+              <w:t>ID</w:t>
+            </w:r>
+          </w:p>
+        </w:tc>
+        <w:tc>
+          <w:tcPr>
+            <w:tcW w:w="6385" w:type="dxa"/>
+          </w:tcPr>
+          <w:p>
+            <w:r>
+              <w:t>5</w:t>
+            </w:r>
+          </w:p>
+        </w:tc>
+      </w:tr>
+      <w:tr>
+        <w:tc>
+          <w:tcPr>
+            <w:tcW w:w="2965" w:type="dxa"/>
+          </w:tcPr>
+          <w:p>
+            <w:r>
+              <w:t>Related sub questions</w:t>
+            </w:r>
+          </w:p>
+        </w:tc>
+        <w:tc>
+          <w:tcPr>
+            <w:tcW w:w="6385" w:type="dxa"/>
+          </w:tcPr>
+          <w:p/>
+        </w:tc>
+      </w:tr>
+      <w:tr>
+        <w:tc>
+          <w:tcPr>
+            <w:tcW w:w="2965" w:type="dxa"/>
+          </w:tcPr>
+          <w:p>
+            <w:r>
               <w:t>Measured deliverable</w:t>
             </w:r>
           </w:p>
@@ -842,7 +1179,10 @@
           </w:tcPr>
           <w:p>
             <w:r>
-              <w:t>Back end infrastructure</w:t>
+              <w:t xml:space="preserve">Prototype </w:t>
+            </w:r>
+            <w:r>
+              <w:t>application</w:t>
             </w:r>
           </w:p>
         </w:tc>
@@ -864,7 +1204,10 @@
           </w:tcPr>
           <w:p>
             <w:r>
-              <w:t>2 weeks</w:t>
+              <w:t>2</w:t>
+            </w:r>
+            <w:r>
+              <w:t xml:space="preserve"> weeks</w:t>
             </w:r>
           </w:p>
         </w:tc>
@@ -886,7 +1229,10 @@
           </w:tcPr>
           <w:p>
             <w:r>
-              <w:t>Build the back-end infrastructure with which the prototype devices can communicate</w:t>
+              <w:t>Use all the findings of the research to produce a working prototype</w:t>
+            </w:r>
+            <w:r>
+              <w:t xml:space="preserve"> application</w:t>
             </w:r>
           </w:p>
         </w:tc>
@@ -908,7 +1254,7 @@
           </w:tcPr>
           <w:p>
             <w:r>
-              <w:t>Prototype devices, documentation</w:t>
+              <w:t>Theory research, practical research</w:t>
             </w:r>
           </w:p>
         </w:tc>
@@ -930,10 +1276,10 @@
           </w:tcPr>
           <w:p>
             <w:r>
-              <w:t xml:space="preserve">Back end </w:t>
-            </w:r>
-            <w:r>
-              <w:t>infrastructure</w:t>
+              <w:t xml:space="preserve">Prototype </w:t>
+            </w:r>
+            <w:r>
+              <w:t>application</w:t>
             </w:r>
           </w:p>
           <w:p>
@@ -945,7 +1291,7 @@
               </w:numPr>
             </w:pPr>
             <w:r>
-              <w:t>receives data from the LORA network</w:t>
+              <w:t>measure fill level of a container</w:t>
             </w:r>
           </w:p>
           <w:p>
@@ -957,31 +1303,7 @@
               </w:numPr>
             </w:pPr>
             <w:r>
-              <w:t>Mutates this data</w:t>
-            </w:r>
-          </w:p>
-          <w:p>
-            <w:pPr>
-              <w:pStyle w:val="ListParagraph"/>
-              <w:numPr>
-                <w:ilvl w:val="0"/>
-                <w:numId w:val="1"/>
-              </w:numPr>
-            </w:pPr>
-            <w:r>
-              <w:t>Saves data to a cloud service</w:t>
-            </w:r>
-          </w:p>
-          <w:p>
-            <w:pPr>
-              <w:pStyle w:val="ListParagraph"/>
-              <w:numPr>
-                <w:ilvl w:val="0"/>
-                <w:numId w:val="1"/>
-              </w:numPr>
-            </w:pPr>
-            <w:r>
-              <w:t xml:space="preserve">Route </w:t>
+              <w:t>communicate with the LORA network</w:t>
             </w:r>
           </w:p>
         </w:tc>
@@ -1005,6 +1327,46 @@
           </w:tcPr>
           <w:p>
             <w:r>
+              <w:t>ID</w:t>
+            </w:r>
+          </w:p>
+        </w:tc>
+        <w:tc>
+          <w:tcPr>
+            <w:tcW w:w="6385" w:type="dxa"/>
+          </w:tcPr>
+          <w:p>
+            <w:r>
+              <w:t>6</w:t>
+            </w:r>
+          </w:p>
+        </w:tc>
+      </w:tr>
+      <w:tr>
+        <w:tc>
+          <w:tcPr>
+            <w:tcW w:w="2965" w:type="dxa"/>
+          </w:tcPr>
+          <w:p>
+            <w:r>
+              <w:t>Related sub questions</w:t>
+            </w:r>
+          </w:p>
+        </w:tc>
+        <w:tc>
+          <w:tcPr>
+            <w:tcW w:w="6385" w:type="dxa"/>
+          </w:tcPr>
+          <w:p/>
+        </w:tc>
+      </w:tr>
+      <w:tr>
+        <w:tc>
+          <w:tcPr>
+            <w:tcW w:w="2965" w:type="dxa"/>
+          </w:tcPr>
+          <w:p>
+            <w:r>
               <w:t>Measured deliverable</w:t>
             </w:r>
           </w:p>
@@ -1015,7 +1377,7 @@
           </w:tcPr>
           <w:p>
             <w:r>
-              <w:t>Front end application</w:t>
+              <w:t>Back end infrastructure</w:t>
             </w:r>
           </w:p>
         </w:tc>
@@ -1059,13 +1421,7 @@
           </w:tcPr>
           <w:p>
             <w:r>
-              <w:t xml:space="preserve">Build a prototype web application that retrieves data from the </w:t>
-            </w:r>
-            <w:r>
-              <w:t>back-end</w:t>
-            </w:r>
-            <w:r>
-              <w:t xml:space="preserve"> infrastructure, and performs operations on them</w:t>
+              <w:t>Build the back-end infrastructure with which the prototype devices can communicate</w:t>
             </w:r>
           </w:p>
         </w:tc>
@@ -1087,7 +1443,7 @@
           </w:tcPr>
           <w:p>
             <w:r>
-              <w:t>Back end infrastructure</w:t>
+              <w:t>Prototype devices, documentation</w:t>
             </w:r>
           </w:p>
         </w:tc>
@@ -1109,7 +1465,10 @@
           </w:tcPr>
           <w:p>
             <w:r>
-              <w:t>Web application</w:t>
+              <w:t xml:space="preserve">Back end </w:t>
+            </w:r>
+            <w:r>
+              <w:t>infrastructure</w:t>
             </w:r>
           </w:p>
           <w:p>
@@ -1121,7 +1480,7 @@
               </w:numPr>
             </w:pPr>
             <w:r>
-              <w:t>Dashboard for the local government</w:t>
+              <w:t>receives data from the LORA network</w:t>
             </w:r>
           </w:p>
           <w:p>
@@ -1133,7 +1492,7 @@
               </w:numPr>
             </w:pPr>
             <w:r>
-              <w:t>Retrieves data from the cloud service</w:t>
+              <w:t>Mutates this data</w:t>
             </w:r>
           </w:p>
           <w:p>
@@ -1145,7 +1504,7 @@
               </w:numPr>
             </w:pPr>
             <w:r>
-              <w:t>Monitor states of the containers</w:t>
+              <w:t>Saves data to a cloud service</w:t>
             </w:r>
           </w:p>
           <w:p>
@@ -1157,7 +1516,7 @@
               </w:numPr>
             </w:pPr>
             <w:r>
-              <w:t>Display current schedule information</w:t>
+              <w:t xml:space="preserve">Route </w:t>
             </w:r>
           </w:p>
         </w:tc>
@@ -1181,6 +1540,46 @@
           </w:tcPr>
           <w:p>
             <w:r>
+              <w:t>ID</w:t>
+            </w:r>
+          </w:p>
+        </w:tc>
+        <w:tc>
+          <w:tcPr>
+            <w:tcW w:w="6385" w:type="dxa"/>
+          </w:tcPr>
+          <w:p>
+            <w:r>
+              <w:t>7</w:t>
+            </w:r>
+          </w:p>
+        </w:tc>
+      </w:tr>
+      <w:tr>
+        <w:tc>
+          <w:tcPr>
+            <w:tcW w:w="2965" w:type="dxa"/>
+          </w:tcPr>
+          <w:p>
+            <w:r>
+              <w:t>Related sub questions</w:t>
+            </w:r>
+          </w:p>
+        </w:tc>
+        <w:tc>
+          <w:tcPr>
+            <w:tcW w:w="6385" w:type="dxa"/>
+          </w:tcPr>
+          <w:p/>
+        </w:tc>
+      </w:tr>
+      <w:tr>
+        <w:tc>
+          <w:tcPr>
+            <w:tcW w:w="2965" w:type="dxa"/>
+          </w:tcPr>
+          <w:p>
+            <w:r>
               <w:t>Measured deliverable</w:t>
             </w:r>
           </w:p>
@@ -1191,6 +1590,214 @@
           </w:tcPr>
           <w:p>
             <w:r>
+              <w:t>Front end application</w:t>
+            </w:r>
+          </w:p>
+        </w:tc>
+      </w:tr>
+      <w:tr>
+        <w:tc>
+          <w:tcPr>
+            <w:tcW w:w="2965" w:type="dxa"/>
+          </w:tcPr>
+          <w:p>
+            <w:r>
+              <w:t>Availability for the assignment</w:t>
+            </w:r>
+          </w:p>
+        </w:tc>
+        <w:tc>
+          <w:tcPr>
+            <w:tcW w:w="6385" w:type="dxa"/>
+          </w:tcPr>
+          <w:p>
+            <w:r>
+              <w:t>2 weeks</w:t>
+            </w:r>
+          </w:p>
+        </w:tc>
+      </w:tr>
+      <w:tr>
+        <w:tc>
+          <w:tcPr>
+            <w:tcW w:w="2965" w:type="dxa"/>
+          </w:tcPr>
+          <w:p>
+            <w:r>
+              <w:t>Approach statement</w:t>
+            </w:r>
+          </w:p>
+        </w:tc>
+        <w:tc>
+          <w:tcPr>
+            <w:tcW w:w="6385" w:type="dxa"/>
+          </w:tcPr>
+          <w:p>
+            <w:r>
+              <w:t xml:space="preserve">Build a prototype web application that retrieves data from the </w:t>
+            </w:r>
+            <w:r>
+              <w:t>back-end</w:t>
+            </w:r>
+            <w:r>
+              <w:t xml:space="preserve"> infrastructure, and performs operations on them</w:t>
+            </w:r>
+          </w:p>
+        </w:tc>
+      </w:tr>
+      <w:tr>
+        <w:tc>
+          <w:tcPr>
+            <w:tcW w:w="2965" w:type="dxa"/>
+          </w:tcPr>
+          <w:p>
+            <w:r>
+              <w:t>Input deliverables</w:t>
+            </w:r>
+          </w:p>
+        </w:tc>
+        <w:tc>
+          <w:tcPr>
+            <w:tcW w:w="6385" w:type="dxa"/>
+          </w:tcPr>
+          <w:p>
+            <w:r>
+              <w:t>Back end infrastructure</w:t>
+            </w:r>
+          </w:p>
+        </w:tc>
+      </w:tr>
+      <w:tr>
+        <w:tc>
+          <w:tcPr>
+            <w:tcW w:w="2965" w:type="dxa"/>
+          </w:tcPr>
+          <w:p>
+            <w:r>
+              <w:t>Output deliverables</w:t>
+            </w:r>
+          </w:p>
+        </w:tc>
+        <w:tc>
+          <w:tcPr>
+            <w:tcW w:w="6385" w:type="dxa"/>
+          </w:tcPr>
+          <w:p>
+            <w:r>
+              <w:t>Web application</w:t>
+            </w:r>
+          </w:p>
+          <w:p>
+            <w:pPr>
+              <w:pStyle w:val="ListParagraph"/>
+              <w:numPr>
+                <w:ilvl w:val="0"/>
+                <w:numId w:val="1"/>
+              </w:numPr>
+            </w:pPr>
+            <w:r>
+              <w:t>Dashboard for the local government</w:t>
+            </w:r>
+          </w:p>
+          <w:p>
+            <w:pPr>
+              <w:pStyle w:val="ListParagraph"/>
+              <w:numPr>
+                <w:ilvl w:val="0"/>
+                <w:numId w:val="1"/>
+              </w:numPr>
+            </w:pPr>
+            <w:r>
+              <w:t>Retrieves data from the cloud service</w:t>
+            </w:r>
+          </w:p>
+          <w:p>
+            <w:pPr>
+              <w:pStyle w:val="ListParagraph"/>
+              <w:numPr>
+                <w:ilvl w:val="0"/>
+                <w:numId w:val="1"/>
+              </w:numPr>
+            </w:pPr>
+            <w:r>
+              <w:t>Monitor states of the containers</w:t>
+            </w:r>
+          </w:p>
+          <w:p>
+            <w:pPr>
+              <w:pStyle w:val="ListParagraph"/>
+              <w:numPr>
+                <w:ilvl w:val="0"/>
+                <w:numId w:val="1"/>
+              </w:numPr>
+            </w:pPr>
+            <w:r>
+              <w:t>Display current schedule information</w:t>
+            </w:r>
+          </w:p>
+        </w:tc>
+      </w:tr>
+      <w:tr>
+        <w:tc>
+          <w:tcPr>
+            <w:tcW w:w="2965" w:type="dxa"/>
+          </w:tcPr>
+          <w:p>
+            <w:r>
+              <w:lastRenderedPageBreak/>
+              <w:t>N0</w:t>
+            </w:r>
+            <w:r>
+              <w:t>ID</w:t>
+            </w:r>
+          </w:p>
+        </w:tc>
+        <w:tc>
+          <w:tcPr>
+            <w:tcW w:w="6385" w:type="dxa"/>
+          </w:tcPr>
+          <w:p>
+            <w:r>
+              <w:t>8</w:t>
+            </w:r>
+          </w:p>
+        </w:tc>
+      </w:tr>
+      <w:tr>
+        <w:tc>
+          <w:tcPr>
+            <w:tcW w:w="2965" w:type="dxa"/>
+          </w:tcPr>
+          <w:p>
+            <w:r>
+              <w:t>Related sub questions</w:t>
+            </w:r>
+          </w:p>
+        </w:tc>
+        <w:tc>
+          <w:tcPr>
+            <w:tcW w:w="6385" w:type="dxa"/>
+          </w:tcPr>
+          <w:p/>
+        </w:tc>
+      </w:tr>
+      <w:tr>
+        <w:tc>
+          <w:tcPr>
+            <w:tcW w:w="2965" w:type="dxa"/>
+          </w:tcPr>
+          <w:p>
+            <w:r>
+              <w:t>Measured deliverable</w:t>
+            </w:r>
+          </w:p>
+        </w:tc>
+        <w:tc>
+          <w:tcPr>
+            <w:tcW w:w="6385" w:type="dxa"/>
+          </w:tcPr>
+          <w:p>
+            <w:r>
               <w:t>Test application</w:t>
             </w:r>
           </w:p>
@@ -1281,6 +1888,672 @@
         </w:tc>
       </w:tr>
     </w:tbl>
+    <w:p/>
+    <w:tbl>
+      <w:tblPr>
+        <w:tblStyle w:val="TableGrid"/>
+        <w:tblW w:w="0" w:type="auto"/>
+        <w:tblLook w:val="04A0" w:firstRow="1" w:lastRow="0" w:firstColumn="1" w:lastColumn="0" w:noHBand="0" w:noVBand="1"/>
+      </w:tblPr>
+      <w:tblGrid>
+        <w:gridCol w:w="2965"/>
+        <w:gridCol w:w="6385"/>
+      </w:tblGrid>
+      <w:tr>
+        <w:tc>
+          <w:tcPr>
+            <w:tcW w:w="2965" w:type="dxa"/>
+          </w:tcPr>
+          <w:p>
+            <w:r>
+              <w:t>ID</w:t>
+            </w:r>
+          </w:p>
+        </w:tc>
+        <w:tc>
+          <w:tcPr>
+            <w:tcW w:w="6385" w:type="dxa"/>
+          </w:tcPr>
+          <w:p>
+            <w:r>
+              <w:t>9</w:t>
+            </w:r>
+          </w:p>
+        </w:tc>
+      </w:tr>
+      <w:tr>
+        <w:tc>
+          <w:tcPr>
+            <w:tcW w:w="2965" w:type="dxa"/>
+          </w:tcPr>
+          <w:p>
+            <w:r>
+              <w:t>Related sub questions</w:t>
+            </w:r>
+          </w:p>
+        </w:tc>
+        <w:tc>
+          <w:tcPr>
+            <w:tcW w:w="6385" w:type="dxa"/>
+          </w:tcPr>
+          <w:p>
+            <w:r>
+              <w:t>1.1, 2.1</w:t>
+            </w:r>
+            <w:r>
+              <w:t>, 3.1</w:t>
+            </w:r>
+            <w:r>
+              <w:t>, 5.1</w:t>
+            </w:r>
+          </w:p>
+        </w:tc>
+      </w:tr>
+      <w:tr>
+        <w:tc>
+          <w:tcPr>
+            <w:tcW w:w="2965" w:type="dxa"/>
+          </w:tcPr>
+          <w:p>
+            <w:r>
+              <w:t>Measured deliverable</w:t>
+            </w:r>
+          </w:p>
+        </w:tc>
+        <w:tc>
+          <w:tcPr>
+            <w:tcW w:w="6385" w:type="dxa"/>
+          </w:tcPr>
+          <w:p>
+            <w:r>
+              <w:t>Process mapping</w:t>
+            </w:r>
+          </w:p>
+        </w:tc>
+      </w:tr>
+      <w:tr>
+        <w:tc>
+          <w:tcPr>
+            <w:tcW w:w="2965" w:type="dxa"/>
+          </w:tcPr>
+          <w:p>
+            <w:r>
+              <w:t>Availability for the assignment</w:t>
+            </w:r>
+          </w:p>
+        </w:tc>
+        <w:tc>
+          <w:tcPr>
+            <w:tcW w:w="6385" w:type="dxa"/>
+          </w:tcPr>
+          <w:p>
+            <w:r>
+              <w:t>2 weeks</w:t>
+            </w:r>
+          </w:p>
+        </w:tc>
+      </w:tr>
+      <w:tr>
+        <w:tc>
+          <w:tcPr>
+            <w:tcW w:w="2965" w:type="dxa"/>
+          </w:tcPr>
+          <w:p>
+            <w:r>
+              <w:t>Approach statement</w:t>
+            </w:r>
+          </w:p>
+        </w:tc>
+        <w:tc>
+          <w:tcPr>
+            <w:tcW w:w="6385" w:type="dxa"/>
+          </w:tcPr>
+          <w:p>
+            <w:r>
+              <w:t>Use interview information to document the current garbage collection process</w:t>
+            </w:r>
+          </w:p>
+        </w:tc>
+      </w:tr>
+      <w:tr>
+        <w:tc>
+          <w:tcPr>
+            <w:tcW w:w="2965" w:type="dxa"/>
+          </w:tcPr>
+          <w:p>
+            <w:r>
+              <w:t>Input deliverables</w:t>
+            </w:r>
+          </w:p>
+        </w:tc>
+        <w:tc>
+          <w:tcPr>
+            <w:tcW w:w="6385" w:type="dxa"/>
+          </w:tcPr>
+          <w:p>
+            <w:r>
+              <w:t>Interview documentation</w:t>
+            </w:r>
+          </w:p>
+        </w:tc>
+      </w:tr>
+      <w:tr>
+        <w:tc>
+          <w:tcPr>
+            <w:tcW w:w="2965" w:type="dxa"/>
+          </w:tcPr>
+          <w:p>
+            <w:r>
+              <w:t>Output deliverables</w:t>
+            </w:r>
+          </w:p>
+        </w:tc>
+        <w:tc>
+          <w:tcPr>
+            <w:tcW w:w="6385" w:type="dxa"/>
+          </w:tcPr>
+          <w:p>
+            <w:r>
+              <w:t>As-is Process map</w:t>
+            </w:r>
+          </w:p>
+        </w:tc>
+      </w:tr>
+    </w:tbl>
+    <w:p/>
+    <w:p/>
+    <w:tbl>
+      <w:tblPr>
+        <w:tblStyle w:val="TableGrid"/>
+        <w:tblW w:w="0" w:type="auto"/>
+        <w:tblLook w:val="04A0" w:firstRow="1" w:lastRow="0" w:firstColumn="1" w:lastColumn="0" w:noHBand="0" w:noVBand="1"/>
+      </w:tblPr>
+      <w:tblGrid>
+        <w:gridCol w:w="2965"/>
+        <w:gridCol w:w="6385"/>
+      </w:tblGrid>
+      <w:tr>
+        <w:tc>
+          <w:tcPr>
+            <w:tcW w:w="2965" w:type="dxa"/>
+          </w:tcPr>
+          <w:p>
+            <w:r>
+              <w:t>ID</w:t>
+            </w:r>
+          </w:p>
+        </w:tc>
+        <w:tc>
+          <w:tcPr>
+            <w:tcW w:w="6385" w:type="dxa"/>
+          </w:tcPr>
+          <w:p>
+            <w:r>
+              <w:t>10</w:t>
+            </w:r>
+          </w:p>
+        </w:tc>
+      </w:tr>
+      <w:tr>
+        <w:tc>
+          <w:tcPr>
+            <w:tcW w:w="2965" w:type="dxa"/>
+          </w:tcPr>
+          <w:p>
+            <w:r>
+              <w:t>Related sub questions</w:t>
+            </w:r>
+          </w:p>
+        </w:tc>
+        <w:tc>
+          <w:tcPr>
+            <w:tcW w:w="6385" w:type="dxa"/>
+          </w:tcPr>
+          <w:p>
+            <w:r>
+              <w:t>1.2</w:t>
+            </w:r>
+          </w:p>
+        </w:tc>
+      </w:tr>
+      <w:tr>
+        <w:tc>
+          <w:tcPr>
+            <w:tcW w:w="2965" w:type="dxa"/>
+          </w:tcPr>
+          <w:p>
+            <w:r>
+              <w:t>Measured deliverable</w:t>
+            </w:r>
+          </w:p>
+        </w:tc>
+        <w:tc>
+          <w:tcPr>
+            <w:tcW w:w="6385" w:type="dxa"/>
+          </w:tcPr>
+          <w:p>
+            <w:r>
+              <w:t>New process mapping</w:t>
+            </w:r>
+          </w:p>
+        </w:tc>
+      </w:tr>
+      <w:tr>
+        <w:tc>
+          <w:tcPr>
+            <w:tcW w:w="2965" w:type="dxa"/>
+          </w:tcPr>
+          <w:p>
+            <w:r>
+              <w:t>Availability for the assignment</w:t>
+            </w:r>
+          </w:p>
+        </w:tc>
+        <w:tc>
+          <w:tcPr>
+            <w:tcW w:w="6385" w:type="dxa"/>
+          </w:tcPr>
+          <w:p>
+            <w:r>
+              <w:t>1 week</w:t>
+            </w:r>
+          </w:p>
+        </w:tc>
+      </w:tr>
+      <w:tr>
+        <w:tc>
+          <w:tcPr>
+            <w:tcW w:w="2965" w:type="dxa"/>
+          </w:tcPr>
+          <w:p>
+            <w:r>
+              <w:t>Approach statement</w:t>
+            </w:r>
+          </w:p>
+        </w:tc>
+        <w:tc>
+          <w:tcPr>
+            <w:tcW w:w="6385" w:type="dxa"/>
+          </w:tcPr>
+          <w:p>
+            <w:r>
+              <w:t>Use the criticality analysis to enhance the to-be process map</w:t>
+            </w:r>
+          </w:p>
+        </w:tc>
+      </w:tr>
+      <w:tr>
+        <w:tc>
+          <w:tcPr>
+            <w:tcW w:w="2965" w:type="dxa"/>
+          </w:tcPr>
+          <w:p>
+            <w:r>
+              <w:t>Input deliverables</w:t>
+            </w:r>
+          </w:p>
+        </w:tc>
+        <w:tc>
+          <w:tcPr>
+            <w:tcW w:w="6385" w:type="dxa"/>
+          </w:tcPr>
+          <w:p>
+            <w:r>
+              <w:t>Criticality analysis</w:t>
+            </w:r>
+          </w:p>
+        </w:tc>
+      </w:tr>
+      <w:tr>
+        <w:tc>
+          <w:tcPr>
+            <w:tcW w:w="2965" w:type="dxa"/>
+          </w:tcPr>
+          <w:p>
+            <w:r>
+              <w:t>Output deliverables</w:t>
+            </w:r>
+          </w:p>
+        </w:tc>
+        <w:tc>
+          <w:tcPr>
+            <w:tcW w:w="6385" w:type="dxa"/>
+          </w:tcPr>
+          <w:p>
+            <w:r>
+              <w:t>New mapped processes</w:t>
+            </w:r>
+          </w:p>
+        </w:tc>
+      </w:tr>
+    </w:tbl>
+    <w:p/>
+    <w:tbl>
+      <w:tblPr>
+        <w:tblStyle w:val="TableGrid"/>
+        <w:tblW w:w="0" w:type="auto"/>
+        <w:tblLook w:val="04A0" w:firstRow="1" w:lastRow="0" w:firstColumn="1" w:lastColumn="0" w:noHBand="0" w:noVBand="1"/>
+      </w:tblPr>
+      <w:tblGrid>
+        <w:gridCol w:w="2965"/>
+        <w:gridCol w:w="6385"/>
+      </w:tblGrid>
+      <w:tr>
+        <w:tc>
+          <w:tcPr>
+            <w:tcW w:w="2965" w:type="dxa"/>
+          </w:tcPr>
+          <w:p>
+            <w:r>
+              <w:t>ID</w:t>
+            </w:r>
+          </w:p>
+        </w:tc>
+        <w:tc>
+          <w:tcPr>
+            <w:tcW w:w="6385" w:type="dxa"/>
+          </w:tcPr>
+          <w:p>
+            <w:r>
+              <w:t>11</w:t>
+            </w:r>
+          </w:p>
+        </w:tc>
+      </w:tr>
+      <w:tr>
+        <w:tc>
+          <w:tcPr>
+            <w:tcW w:w="2965" w:type="dxa"/>
+          </w:tcPr>
+          <w:p>
+            <w:r>
+              <w:t>Related sub questions</w:t>
+            </w:r>
+          </w:p>
+        </w:tc>
+        <w:tc>
+          <w:tcPr>
+            <w:tcW w:w="6385" w:type="dxa"/>
+          </w:tcPr>
+          <w:p>
+            <w:r>
+              <w:t>2.2</w:t>
+            </w:r>
+            <w:r>
+              <w:t>, 3.3</w:t>
+            </w:r>
+            <w:r>
+              <w:t>, 4.1</w:t>
+            </w:r>
+          </w:p>
+        </w:tc>
+      </w:tr>
+      <w:tr>
+        <w:tc>
+          <w:tcPr>
+            <w:tcW w:w="2965" w:type="dxa"/>
+          </w:tcPr>
+          <w:p>
+            <w:r>
+              <w:t>Measured deliverable</w:t>
+            </w:r>
+          </w:p>
+        </w:tc>
+        <w:tc>
+          <w:tcPr>
+            <w:tcW w:w="6385" w:type="dxa"/>
+          </w:tcPr>
+          <w:p>
+            <w:r>
+              <w:t>Analysis of competitors</w:t>
+            </w:r>
+          </w:p>
+        </w:tc>
+      </w:tr>
+      <w:tr>
+        <w:tc>
+          <w:tcPr>
+            <w:tcW w:w="2965" w:type="dxa"/>
+          </w:tcPr>
+          <w:p>
+            <w:r>
+              <w:t>Availability for the assignment</w:t>
+            </w:r>
+          </w:p>
+        </w:tc>
+        <w:tc>
+          <w:tcPr>
+            <w:tcW w:w="6385" w:type="dxa"/>
+          </w:tcPr>
+          <w:p>
+            <w:r>
+              <w:t>1 week</w:t>
+            </w:r>
+          </w:p>
+        </w:tc>
+      </w:tr>
+      <w:tr>
+        <w:tc>
+          <w:tcPr>
+            <w:tcW w:w="2965" w:type="dxa"/>
+          </w:tcPr>
+          <w:p>
+            <w:r>
+              <w:t>Approach statement</w:t>
+            </w:r>
+          </w:p>
+        </w:tc>
+        <w:tc>
+          <w:tcPr>
+            <w:tcW w:w="6385" w:type="dxa"/>
+          </w:tcPr>
+          <w:p>
+            <w:r>
+              <w:t>Analyze what technologies similar existing solutions use</w:t>
+            </w:r>
+          </w:p>
+        </w:tc>
+      </w:tr>
+      <w:tr>
+        <w:tc>
+          <w:tcPr>
+            <w:tcW w:w="2965" w:type="dxa"/>
+          </w:tcPr>
+          <w:p>
+            <w:r>
+              <w:t>Input deliverables</w:t>
+            </w:r>
+          </w:p>
+        </w:tc>
+        <w:tc>
+          <w:tcPr>
+            <w:tcW w:w="6385" w:type="dxa"/>
+          </w:tcPr>
+          <w:p/>
+        </w:tc>
+      </w:tr>
+      <w:tr>
+        <w:tc>
+          <w:tcPr>
+            <w:tcW w:w="2965" w:type="dxa"/>
+          </w:tcPr>
+          <w:p>
+            <w:r>
+              <w:t>Output deliverables</w:t>
+            </w:r>
+          </w:p>
+        </w:tc>
+        <w:tc>
+          <w:tcPr>
+            <w:tcW w:w="6385" w:type="dxa"/>
+          </w:tcPr>
+          <w:p>
+            <w:r>
+              <w:t>Overview of potential products</w:t>
+            </w:r>
+          </w:p>
+        </w:tc>
+      </w:tr>
+    </w:tbl>
+    <w:p/>
+    <w:tbl>
+      <w:tblPr>
+        <w:tblStyle w:val="TableGrid"/>
+        <w:tblW w:w="0" w:type="auto"/>
+        <w:tblLook w:val="04A0" w:firstRow="1" w:lastRow="0" w:firstColumn="1" w:lastColumn="0" w:noHBand="0" w:noVBand="1"/>
+      </w:tblPr>
+      <w:tblGrid>
+        <w:gridCol w:w="2965"/>
+        <w:gridCol w:w="6385"/>
+      </w:tblGrid>
+      <w:tr>
+        <w:tc>
+          <w:tcPr>
+            <w:tcW w:w="2965" w:type="dxa"/>
+          </w:tcPr>
+          <w:p>
+            <w:r>
+              <w:t>ID</w:t>
+            </w:r>
+          </w:p>
+        </w:tc>
+        <w:tc>
+          <w:tcPr>
+            <w:tcW w:w="6385" w:type="dxa"/>
+          </w:tcPr>
+          <w:p>
+            <w:r>
+              <w:t>12</w:t>
+            </w:r>
+          </w:p>
+        </w:tc>
+      </w:tr>
+      <w:tr>
+        <w:tc>
+          <w:tcPr>
+            <w:tcW w:w="2965" w:type="dxa"/>
+          </w:tcPr>
+          <w:p>
+            <w:r>
+              <w:t>Related sub questions</w:t>
+            </w:r>
+          </w:p>
+        </w:tc>
+        <w:tc>
+          <w:tcPr>
+            <w:tcW w:w="6385" w:type="dxa"/>
+          </w:tcPr>
+          <w:p/>
+        </w:tc>
+      </w:tr>
+      <w:tr>
+        <w:tc>
+          <w:tcPr>
+            <w:tcW w:w="2965" w:type="dxa"/>
+          </w:tcPr>
+          <w:p>
+            <w:r>
+              <w:t>Measured deliverable</w:t>
+            </w:r>
+          </w:p>
+        </w:tc>
+        <w:tc>
+          <w:tcPr>
+            <w:tcW w:w="6385" w:type="dxa"/>
+          </w:tcPr>
+          <w:p>
+            <w:r>
+              <w:t>Interview questions</w:t>
+            </w:r>
+          </w:p>
+        </w:tc>
+      </w:tr>
+      <w:tr>
+        <w:tc>
+          <w:tcPr>
+            <w:tcW w:w="2965" w:type="dxa"/>
+          </w:tcPr>
+          <w:p>
+            <w:r>
+              <w:t>Availability for the assignment</w:t>
+            </w:r>
+          </w:p>
+        </w:tc>
+        <w:tc>
+          <w:tcPr>
+            <w:tcW w:w="6385" w:type="dxa"/>
+          </w:tcPr>
+          <w:p>
+            <w:r>
+              <w:t>2 week</w:t>
+            </w:r>
+          </w:p>
+        </w:tc>
+      </w:tr>
+      <w:tr>
+        <w:tc>
+          <w:tcPr>
+            <w:tcW w:w="2965" w:type="dxa"/>
+          </w:tcPr>
+          <w:p>
+            <w:r>
+              <w:t>Approach statement</w:t>
+            </w:r>
+          </w:p>
+        </w:tc>
+        <w:tc>
+          <w:tcPr>
+            <w:tcW w:w="6385" w:type="dxa"/>
+          </w:tcPr>
+          <w:p>
+            <w:r>
+              <w:t>Analyze what technologies similar existing solutions use</w:t>
+            </w:r>
+          </w:p>
+        </w:tc>
+      </w:tr>
+      <w:tr>
+        <w:tc>
+          <w:tcPr>
+            <w:tcW w:w="2965" w:type="dxa"/>
+          </w:tcPr>
+          <w:p>
+            <w:r>
+              <w:t>Input deliverables</w:t>
+            </w:r>
+          </w:p>
+        </w:tc>
+        <w:tc>
+          <w:tcPr>
+            <w:tcW w:w="6385" w:type="dxa"/>
+          </w:tcPr>
+          <w:p/>
+        </w:tc>
+      </w:tr>
+      <w:tr>
+        <w:tc>
+          <w:tcPr>
+            <w:tcW w:w="2965" w:type="dxa"/>
+          </w:tcPr>
+          <w:p>
+            <w:r>
+              <w:t>Output deliverables</w:t>
+            </w:r>
+          </w:p>
+        </w:tc>
+        <w:tc>
+          <w:tcPr>
+            <w:tcW w:w="6385" w:type="dxa"/>
+          </w:tcPr>
+          <w:p>
+            <w:r>
+              <w:t>Overview of potential products</w:t>
+            </w:r>
+          </w:p>
+        </w:tc>
+      </w:tr>
+    </w:tbl>
+    <w:p/>
     <w:p/>
     <w:sectPr>
       <w:pgSz w:w="12240" w:h="15840"/>
@@ -1293,7 +2566,7 @@
 </file>
 
 <file path=word/numbering.xml><?xml version="1.0" encoding="utf-8"?>
-<w:numbering xmlns:wpc="http://schemas.microsoft.com/office/word/2010/wordprocessingCanvas" xmlns:cx="http://schemas.microsoft.com/office/drawing/2014/chartex" xmlns:cx1="http://schemas.microsoft.com/office/drawing/2015/9/8/chartex" xmlns:cx2="http://schemas.microsoft.com/office/drawing/2015/10/21/chartex" xmlns:cx3="http://schemas.microsoft.com/office/drawing/2016/5/9/chartex" xmlns:cx4="http://schemas.microsoft.com/office/drawing/2016/5/10/chartex" xmlns:cx5="http://schemas.microsoft.com/office/drawing/2016/5/11/chartex" xmlns:cx6="http://schemas.microsoft.com/office/drawing/2016/5/12/chartex" xmlns:cx7="http://schemas.microsoft.com/office/drawing/2016/5/13/chartex" xmlns:cx8="http://schemas.microsoft.com/office/drawing/2016/5/14/chartex" xmlns:mc="http://schemas.openxmlformats.org/markup-compatibility/2006" xmlns:o="urn:schemas-microsoft-com:office:office" xmlns:r="http://schemas.openxmlformats.org/officeDocument/2006/relationships" xmlns:m="http://schemas.openxmlformats.org/officeDocument/2006/math" xmlns:v="urn:schemas-microsoft-com:vml" xmlns:wp14="http://schemas.microsoft.com/office/word/2010/wordprocessingDrawing" xmlns:wp="http://schemas.openxmlformats.org/drawingml/2006/wordprocessingDrawing" xmlns:w10="urn:schemas-microsoft-com:office:word" xmlns:w="http://schemas.openxmlformats.org/wordprocessingml/2006/main" xmlns:w14="http://schemas.microsoft.com/office/word/2010/wordml" xmlns:w15="http://schemas.microsoft.com/office/word/2012/wordml" xmlns:w16se="http://schemas.microsoft.com/office/word/2015/wordml/symex" xmlns:wpg="http://schemas.microsoft.com/office/word/2010/wordprocessingGroup" xmlns:wpi="http://schemas.microsoft.com/office/word/2010/wordprocessingInk" xmlns:wne="http://schemas.microsoft.com/office/word/2006/wordml" xmlns:wps="http://schemas.microsoft.com/office/word/2010/wordprocessingShape" mc:Ignorable="w14 w15 w16se wp14">
+<w:numbering xmlns:wpc="http://schemas.microsoft.com/office/word/2010/wordprocessingCanvas" xmlns:cx="http://schemas.microsoft.com/office/drawing/2014/chartex" xmlns:cx1="http://schemas.microsoft.com/office/drawing/2015/9/8/chartex" xmlns:cx2="http://schemas.microsoft.com/office/drawing/2015/10/21/chartex" xmlns:cx3="http://schemas.microsoft.com/office/drawing/2016/5/9/chartex" xmlns:cx4="http://schemas.microsoft.com/office/drawing/2016/5/10/chartex" xmlns:cx5="http://schemas.microsoft.com/office/drawing/2016/5/11/chartex" xmlns:mc="http://schemas.openxmlformats.org/markup-compatibility/2006" xmlns:o="urn:schemas-microsoft-com:office:office" xmlns:r="http://schemas.openxmlformats.org/officeDocument/2006/relationships" xmlns:m="http://schemas.openxmlformats.org/officeDocument/2006/math" xmlns:v="urn:schemas-microsoft-com:vml" xmlns:wp14="http://schemas.microsoft.com/office/word/2010/wordprocessingDrawing" xmlns:wp="http://schemas.openxmlformats.org/drawingml/2006/wordprocessingDrawing" xmlns:w10="urn:schemas-microsoft-com:office:word" xmlns:w="http://schemas.openxmlformats.org/wordprocessingml/2006/main" xmlns:w14="http://schemas.microsoft.com/office/word/2010/wordml" xmlns:w15="http://schemas.microsoft.com/office/word/2012/wordml" xmlns:w16se="http://schemas.microsoft.com/office/word/2015/wordml/symex" xmlns:wpg="http://schemas.microsoft.com/office/word/2010/wordprocessingGroup" xmlns:wpi="http://schemas.microsoft.com/office/word/2010/wordprocessingInk" xmlns:wne="http://schemas.microsoft.com/office/word/2006/wordml" xmlns:wps="http://schemas.microsoft.com/office/word/2010/wordprocessingShape" mc:Ignorable="w14 w15 w16se wp14">
   <w:abstractNum w:abstractNumId="0" w15:restartNumberingAfterBreak="0">
     <w:nsid w:val="1FE727BF"/>
     <w:multiLevelType w:val="hybridMultilevel"/>
@@ -1406,8 +2679,97 @@
       </w:rPr>
     </w:lvl>
   </w:abstractNum>
+  <w:abstractNum w:abstractNumId="1" w15:restartNumberingAfterBreak="0">
+    <w:nsid w:val="3BEF10E8"/>
+    <w:multiLevelType w:val="multilevel"/>
+    <w:tmpl w:val="0409001F"/>
+    <w:lvl w:ilvl="0">
+      <w:start w:val="1"/>
+      <w:numFmt w:val="decimal"/>
+      <w:lvlText w:val="%1."/>
+      <w:lvlJc w:val="left"/>
+      <w:pPr>
+        <w:ind w:left="360" w:hanging="360"/>
+      </w:pPr>
+    </w:lvl>
+    <w:lvl w:ilvl="1">
+      <w:start w:val="1"/>
+      <w:numFmt w:val="decimal"/>
+      <w:lvlText w:val="%1.%2."/>
+      <w:lvlJc w:val="left"/>
+      <w:pPr>
+        <w:ind w:left="792" w:hanging="432"/>
+      </w:pPr>
+    </w:lvl>
+    <w:lvl w:ilvl="2">
+      <w:start w:val="1"/>
+      <w:numFmt w:val="decimal"/>
+      <w:lvlText w:val="%1.%2.%3."/>
+      <w:lvlJc w:val="left"/>
+      <w:pPr>
+        <w:ind w:left="1224" w:hanging="504"/>
+      </w:pPr>
+    </w:lvl>
+    <w:lvl w:ilvl="3">
+      <w:start w:val="1"/>
+      <w:numFmt w:val="decimal"/>
+      <w:lvlText w:val="%1.%2.%3.%4."/>
+      <w:lvlJc w:val="left"/>
+      <w:pPr>
+        <w:ind w:left="1728" w:hanging="648"/>
+      </w:pPr>
+    </w:lvl>
+    <w:lvl w:ilvl="4">
+      <w:start w:val="1"/>
+      <w:numFmt w:val="decimal"/>
+      <w:lvlText w:val="%1.%2.%3.%4.%5."/>
+      <w:lvlJc w:val="left"/>
+      <w:pPr>
+        <w:ind w:left="2232" w:hanging="792"/>
+      </w:pPr>
+    </w:lvl>
+    <w:lvl w:ilvl="5">
+      <w:start w:val="1"/>
+      <w:numFmt w:val="decimal"/>
+      <w:lvlText w:val="%1.%2.%3.%4.%5.%6."/>
+      <w:lvlJc w:val="left"/>
+      <w:pPr>
+        <w:ind w:left="2736" w:hanging="936"/>
+      </w:pPr>
+    </w:lvl>
+    <w:lvl w:ilvl="6">
+      <w:start w:val="1"/>
+      <w:numFmt w:val="decimal"/>
+      <w:lvlText w:val="%1.%2.%3.%4.%5.%6.%7."/>
+      <w:lvlJc w:val="left"/>
+      <w:pPr>
+        <w:ind w:left="3240" w:hanging="1080"/>
+      </w:pPr>
+    </w:lvl>
+    <w:lvl w:ilvl="7">
+      <w:start w:val="1"/>
+      <w:numFmt w:val="decimal"/>
+      <w:lvlText w:val="%1.%2.%3.%4.%5.%6.%7.%8."/>
+      <w:lvlJc w:val="left"/>
+      <w:pPr>
+        <w:ind w:left="3744" w:hanging="1224"/>
+      </w:pPr>
+    </w:lvl>
+    <w:lvl w:ilvl="8">
+      <w:start w:val="1"/>
+      <w:numFmt w:val="decimal"/>
+      <w:lvlText w:val="%1.%2.%3.%4.%5.%6.%7.%8.%9."/>
+      <w:lvlJc w:val="left"/>
+      <w:pPr>
+        <w:ind w:left="4320" w:hanging="1440"/>
+      </w:pPr>
+    </w:lvl>
+  </w:abstractNum>
   <w:num w:numId="1">
     <w:abstractNumId w:val="0"/>
+  </w:num>
+  <w:num w:numId="2">
+    <w:abstractNumId w:val="1"/>
   </w:num>
 </w:numbering>
 </file>
@@ -1866,6 +3228,21 @@
       <w:contextualSpacing/>
     </w:pPr>
   </w:style>
+  <w:style w:type="paragraph" w:customStyle="1" w:styleId="Lijstalinea">
+    <w:name w:val="Lijstalinea"/>
+    <w:basedOn w:val="Normal"/>
+    <w:rsid w:val="004E29DA"/>
+    <w:pPr>
+      <w:suppressAutoHyphens/>
+      <w:autoSpaceDN w:val="0"/>
+      <w:spacing w:line="242" w:lineRule="auto"/>
+      <w:ind w:left="720"/>
+      <w:textAlignment w:val="baseline"/>
+    </w:pPr>
+    <w:rPr>
+      <w:rFonts w:ascii="Calibri" w:eastAsia="Calibri" w:hAnsi="Calibri" w:cs="Times New Roman"/>
+    </w:rPr>
+  </w:style>
 </w:styles>
 </file>
 
@@ -2135,7 +3512,7 @@
 </file>
 
 <file path=customXml/itemProps1.xml><?xml version="1.0" encoding="utf-8"?>
-<ds:datastoreItem xmlns:ds="http://schemas.openxmlformats.org/officeDocument/2006/customXml" ds:itemID="{F3F71113-9720-4F6A-BBD5-4CE5546F8BE0}">
+<ds:datastoreItem xmlns:ds="http://schemas.openxmlformats.org/officeDocument/2006/customXml" ds:itemID="{F02EC41A-EFE0-40E9-96BB-C0C993BE7A86}">
   <ds:schemaRefs>
     <ds:schemaRef ds:uri="http://schemas.openxmlformats.org/officeDocument/2006/bibliography"/>
   </ds:schemaRefs>

</xml_diff>